<commit_message>
Made list of ASAP ToDos
</commit_message>
<xml_diff>
--- a/docs/Final Additions.docx
+++ b/docs/Final Additions.docx
@@ -137,7 +137,12 @@
       <w:proofErr w:type="spellEnd"/>
       <w:r>
         <w:br/>
-        <w:t>Add border to text on title screen</w:t>
+        <w:t xml:space="preserve">Add </w:t>
+      </w:r>
+      <w:bookmarkStart w:id="0" w:name="_GoBack"/>
+      <w:bookmarkEnd w:id="0"/>
+      <w:r>
+        <w:t>border to text on title screen</w:t>
       </w:r>
       <w:r>
         <w:t xml:space="preserve"> - </w:t>
@@ -241,18 +246,32 @@
       </w:r>
       <w:r>
         <w:tab/>
+      </w:r>
+      <w:r>
+        <w:rPr>
+          <w:strike/>
+        </w:rPr>
         <w:t>- sprite animation for attack</w:t>
       </w:r>
     </w:p>
     <w:p>
       <w:r>
+        <w:rPr>
+          <w:strike/>
+        </w:rPr>
         <w:t>Zombie level needs to be more complex</w:t>
       </w:r>
       <w:r>
+        <w:rPr>
+          <w:strike/>
+        </w:rPr>
         <w:t xml:space="preserve"> - </w:t>
       </w:r>
       <w:proofErr w:type="spellStart"/>
       <w:r>
+        <w:rPr>
+          <w:strike/>
+        </w:rPr>
         <w:t>Hansong</w:t>
       </w:r>
       <w:proofErr w:type="spellEnd"/>
@@ -298,18 +317,6 @@
         <w:t xml:space="preserve"> Sarika</w:t>
       </w:r>
       <w:proofErr w:type="gramEnd"/>
-      <w:r>
-        <w:br/>
-        <w:t>Add locked door to player’s opening cell</w:t>
-      </w:r>
-      <w:r>
-        <w:t xml:space="preserve"> - </w:t>
-      </w:r>
-      <w:proofErr w:type="spellStart"/>
-      <w:r>
-        <w:t>Hansong</w:t>
-      </w:r>
-      <w:proofErr w:type="spellEnd"/>
       <w:r>
         <w:br/>
       </w:r>
@@ -364,8 +371,6 @@
       <w:r>
         <w:t>Last level</w:t>
       </w:r>
-      <w:bookmarkStart w:id="0" w:name="_GoBack"/>
-      <w:bookmarkEnd w:id="0"/>
       <w:r>
         <w:br/>
         <w:t>Voice over</w:t>

</xml_diff>